<commit_message>
Update link to repo 2017.
</commit_message>
<xml_diff>
--- a/Servlets/Day1/Docs/Workshop 2 - Web application.docx
+++ b/Servlets/Day1/Docs/Workshop 2 - Web application.docx
@@ -147,18 +147,24 @@
             <w:rStyle w:val="Hyperlink"/>
             <w:spacing w:val="5"/>
           </w:rPr>
-          <w:t>https://github.com/ZeroToHero-2016/JavaDocs/tree/master/Servlets/Day 1/</w:t>
+          <w:t>https://github.com/ZeroToHero-2017/JavaDocs/tree/master/Servlets/Day1</w:t>
         </w:r>
       </w:hyperlink>
       <w:r>
         <w:rPr>
-          <w:rStyle w:val="IntenseReference"/>
-          <w:b w:val="0"/>
-          <w:bCs w:val="0"/>
-          <w:smallCaps w:val="0"/>
-          <w:color w:val="3B3838" w:themeColor="background2" w:themeShade="40"/>
-        </w:rPr>
-        <w:t xml:space="preserve"> and copy the content to your forked </w:t>
+          <w:spacing w:val="5"/>
+        </w:rPr>
+        <w:t xml:space="preserve"> </w:t>
+      </w:r>
+      <w:r>
+        <w:rPr>
+          <w:rStyle w:val="IntenseReference"/>
+          <w:b w:val="0"/>
+          <w:bCs w:val="0"/>
+          <w:smallCaps w:val="0"/>
+          <w:color w:val="3B3838" w:themeColor="background2" w:themeShade="40"/>
+        </w:rPr>
+        <w:t xml:space="preserve">and copy the content to your forked </w:t>
       </w:r>
       <w:proofErr w:type="spellStart"/>
       <w:r>
@@ -229,22 +235,32 @@
           <w:smallCaps w:val="0"/>
           <w:color w:val="3B3838" w:themeColor="background2" w:themeShade="40"/>
         </w:rPr>
-        <w:t>Go to the file location where you have copied the sources and open the project from the Code\exercises folder.</w:t>
-      </w:r>
-    </w:p>
-    <w:p>
-      <w:pPr>
-        <w:pStyle w:val="NoSpacing"/>
-        <w:rPr>
-          <w:rStyle w:val="IntenseReference"/>
-          <w:b w:val="0"/>
-          <w:bCs w:val="0"/>
-          <w:smallCaps w:val="0"/>
-          <w:color w:val="3B3838" w:themeColor="background2" w:themeShade="40"/>
-        </w:rPr>
-      </w:pPr>
+        <w:t>Go to the file location wh</w:t>
+      </w:r>
       <w:bookmarkStart w:id="0" w:name="_GoBack"/>
       <w:bookmarkEnd w:id="0"/>
+      <w:r>
+        <w:rPr>
+          <w:rStyle w:val="IntenseReference"/>
+          <w:b w:val="0"/>
+          <w:bCs w:val="0"/>
+          <w:smallCaps w:val="0"/>
+          <w:color w:val="3B3838" w:themeColor="background2" w:themeShade="40"/>
+        </w:rPr>
+        <w:t>ere you have copied the sources and open the project from the Code\exercises folder.</w:t>
+      </w:r>
+    </w:p>
+    <w:p>
+      <w:pPr>
+        <w:pStyle w:val="NoSpacing"/>
+        <w:rPr>
+          <w:rStyle w:val="IntenseReference"/>
+          <w:b w:val="0"/>
+          <w:bCs w:val="0"/>
+          <w:smallCaps w:val="0"/>
+          <w:color w:val="3B3838" w:themeColor="background2" w:themeShade="40"/>
+        </w:rPr>
+      </w:pPr>
     </w:p>
     <w:p>
       <w:pPr>
@@ -414,7 +430,7 @@
             <v:path o:extrusionok="f" gradientshapeok="t" o:connecttype="rect"/>
             <o:lock v:ext="edit" aspectratio="t"/>
           </v:shapetype>
-          <v:shape id="_x0000_i1025" type="#_x0000_t75" style="width:453.75pt;height:317.25pt">
+          <v:shape id="_x0000_i1025" type="#_x0000_t75" style="width:453.6pt;height:317.4pt">
             <v:imagedata r:id="rId9" o:title="Capture"/>
           </v:shape>
         </w:pict>
@@ -683,7 +699,7 @@
           <w:color w:val="3B3838" w:themeColor="background2" w:themeShade="40"/>
         </w:rPr>
         <w:pict>
-          <v:shape id="_x0000_i1026" type="#_x0000_t75" style="width:433.5pt;height:217.5pt">
+          <v:shape id="_x0000_i1026" type="#_x0000_t75" style="width:433.8pt;height:217.2pt">
             <v:imagedata r:id="rId11" o:title="Capture"/>
           </v:shape>
         </w:pict>
@@ -731,7 +747,7 @@
           <w:noProof/>
         </w:rPr>
         <w:pict>
-          <v:shape id="_x0000_i1027" type="#_x0000_t75" style="width:453.75pt;height:192pt">
+          <v:shape id="_x0000_i1027" type="#_x0000_t75" style="width:454.2pt;height:192pt">
             <v:imagedata r:id="rId12" o:title="Capture"/>
           </v:shape>
         </w:pict>
@@ -1053,7 +1069,7 @@
         </w:rPr>
         <w:lastRenderedPageBreak/>
         <w:pict>
-          <v:shape id="_x0000_i1028" type="#_x0000_t75" style="width:453.75pt;height:201.75pt">
+          <v:shape id="_x0000_i1028" type="#_x0000_t75" style="width:454.2pt;height:201.6pt">
             <v:imagedata r:id="rId13" o:title="Capture"/>
           </v:shape>
         </w:pict>
@@ -2054,7 +2070,7 @@
 </file>
 
 <file path=customXml/itemProps1.xml><?xml version="1.0" encoding="utf-8"?>
-<ds:datastoreItem xmlns:ds="http://schemas.openxmlformats.org/officeDocument/2006/customXml" ds:itemID="{04969A41-6412-4FAA-9BA8-18C97DA2DB87}">
+<ds:datastoreItem xmlns:ds="http://schemas.openxmlformats.org/officeDocument/2006/customXml" ds:itemID="{2164DE58-BDF0-4C40-A9AF-48D53C3855F7}">
   <ds:schemaRefs>
     <ds:schemaRef ds:uri="http://schemas.openxmlformats.org/officeDocument/2006/bibliography"/>
   </ds:schemaRefs>

</xml_diff>